<commit_message>
Documentation - user stories, competitors
</commit_message>
<xml_diff>
--- a/Documentation.docx
+++ b/Documentation.docx
@@ -25,7 +25,7 @@
               <w:noProof/>
               <w:sz w:val="24"/>
               <w:szCs w:val="24"/>
-              <w:lang w:eastAsia="en-GB"/>
+              <w:lang w:val="en-BG" w:eastAsia="en-GB"/>
             </w:rPr>
             <w:drawing>
               <wp:anchor distT="0" distB="0" distL="114300" distR="114300" simplePos="0" relativeHeight="251661312" behindDoc="0" locked="0" layoutInCell="1" allowOverlap="1" wp14:anchorId="44B8B8B0" wp14:editId="4E5ED0D5">
@@ -104,7 +104,7 @@
               <w:rFonts w:ascii="Times New Roman" w:eastAsia="Times New Roman" w:hAnsi="Times New Roman" w:cs="Times New Roman"/>
               <w:sz w:val="24"/>
               <w:szCs w:val="24"/>
-              <w:lang w:eastAsia="en-GB"/>
+              <w:lang w:val="en-BG" w:eastAsia="en-GB"/>
             </w:rPr>
             <w:fldChar w:fldCharType="begin"/>
           </w:r>
@@ -113,7 +113,7 @@
               <w:rFonts w:ascii="Times New Roman" w:eastAsia="Times New Roman" w:hAnsi="Times New Roman" w:cs="Times New Roman"/>
               <w:sz w:val="24"/>
               <w:szCs w:val="24"/>
-              <w:lang w:eastAsia="en-GB"/>
+              <w:lang w:val="en-BG" w:eastAsia="en-GB"/>
             </w:rPr>
             <w:instrText xml:space="preserve"> INCLUDEPICTURE "http://libreresearchgroup.org/p/p/a/partner-bg-su-fmi-1199-450x0.png" \* MERGEFORMATINET </w:instrText>
           </w:r>
@@ -122,7 +122,7 @@
               <w:rFonts w:ascii="Times New Roman" w:eastAsia="Times New Roman" w:hAnsi="Times New Roman" w:cs="Times New Roman"/>
               <w:sz w:val="24"/>
               <w:szCs w:val="24"/>
-              <w:lang w:eastAsia="en-GB"/>
+              <w:lang w:val="en-BG" w:eastAsia="en-GB"/>
             </w:rPr>
             <w:fldChar w:fldCharType="separate"/>
           </w:r>
@@ -131,7 +131,7 @@
               <w:rFonts w:ascii="Times New Roman" w:eastAsia="Times New Roman" w:hAnsi="Times New Roman" w:cs="Times New Roman"/>
               <w:sz w:val="24"/>
               <w:szCs w:val="24"/>
-              <w:lang w:eastAsia="en-GB"/>
+              <w:lang w:val="en-BG" w:eastAsia="en-GB"/>
             </w:rPr>
             <w:fldChar w:fldCharType="end"/>
           </w:r>
@@ -439,7 +439,7 @@
           <w:pPr>
             <w:spacing w:after="0"/>
             <w:ind w:left="1417" w:right="1417"/>
-            <w:jc w:val="both"/>
+            <w:jc w:val="center"/>
             <w:rPr>
               <w:rFonts w:ascii="Times New Roman" w:hAnsi="Times New Roman" w:cs="Times New Roman"/>
               <w:b/>
@@ -455,7 +455,7 @@
           <w:pPr>
             <w:spacing w:after="0" w:line="360" w:lineRule="auto"/>
             <w:ind w:left="1417" w:right="1417"/>
-            <w:jc w:val="both"/>
+            <w:jc w:val="center"/>
             <w:rPr>
               <w:rFonts w:ascii="Times New Roman" w:hAnsi="Times New Roman" w:cs="Times New Roman"/>
               <w:b/>
@@ -472,14 +472,34 @@
               <w:noProof/>
               <w:lang w:val="bg-BG"/>
             </w:rPr>
-            <w:t xml:space="preserve">Изготвили: </w:t>
+            <w:t>Из</w:t>
+          </w:r>
+          <w:r>
+            <w:rPr>
+              <w:rFonts w:ascii="Times New Roman" w:hAnsi="Times New Roman" w:cs="Times New Roman"/>
+              <w:b/>
+              <w:bCs/>
+              <w:noProof/>
+              <w:lang w:val="bg-BG"/>
+            </w:rPr>
+            <w:t>готвили</w:t>
+          </w:r>
+          <w:r>
+            <w:rPr>
+              <w:rFonts w:ascii="Times New Roman" w:hAnsi="Times New Roman" w:cs="Times New Roman"/>
+              <w:b/>
+              <w:bCs/>
+              <w:noProof/>
+              <w:lang w:val="bg-BG"/>
+            </w:rPr>
+            <w:t>:</w:t>
           </w:r>
         </w:p>
         <w:p>
           <w:pPr>
             <w:spacing w:after="0" w:line="360" w:lineRule="auto"/>
             <w:ind w:left="1417" w:right="1417"/>
-            <w:jc w:val="both"/>
+            <w:jc w:val="center"/>
             <w:rPr>
               <w:rFonts w:ascii="Times New Roman" w:hAnsi="Times New Roman" w:cs="Times New Roman"/>
               <w:noProof/>
@@ -499,7 +519,7 @@
           <w:pPr>
             <w:spacing w:after="0" w:line="360" w:lineRule="auto"/>
             <w:ind w:left="1417" w:right="1417"/>
-            <w:jc w:val="both"/>
+            <w:jc w:val="center"/>
             <w:rPr>
               <w:rFonts w:ascii="Times New Roman" w:hAnsi="Times New Roman" w:cs="Times New Roman"/>
               <w:noProof/>
@@ -520,14 +540,14 @@
               <w:noProof/>
               <w:lang w:val="bg-BG"/>
             </w:rPr>
-            <w:t xml:space="preserve">, фн. </w:t>
+            <w:t>, фн.</w:t>
           </w:r>
         </w:p>
         <w:p>
           <w:pPr>
             <w:spacing w:after="0" w:line="360" w:lineRule="auto"/>
             <w:ind w:left="1417" w:right="1417"/>
-            <w:jc w:val="both"/>
+            <w:jc w:val="center"/>
             <w:rPr>
               <w:rFonts w:ascii="Times New Roman" w:hAnsi="Times New Roman" w:cs="Times New Roman"/>
               <w:noProof/>
@@ -542,27 +562,12 @@
             </w:rPr>
             <w:t>Борис Велковски</w:t>
           </w:r>
-          <w:r>
-            <w:rPr>
-              <w:rFonts w:ascii="Times New Roman" w:hAnsi="Times New Roman" w:cs="Times New Roman"/>
-              <w:noProof/>
-            </w:rPr>
-            <w:t xml:space="preserve">, </w:t>
-          </w:r>
-          <w:r>
-            <w:rPr>
-              <w:rFonts w:ascii="Times New Roman" w:hAnsi="Times New Roman" w:cs="Times New Roman"/>
-              <w:noProof/>
-              <w:lang w:val="bg-BG"/>
-            </w:rPr>
-            <w:t>фн. 82069</w:t>
-          </w:r>
         </w:p>
         <w:p>
           <w:pPr>
             <w:spacing w:after="0" w:line="360" w:lineRule="auto"/>
             <w:ind w:left="1417" w:right="1417"/>
-            <w:jc w:val="both"/>
+            <w:jc w:val="center"/>
             <w:rPr>
               <w:rFonts w:ascii="Times New Roman" w:hAnsi="Times New Roman" w:cs="Times New Roman"/>
               <w:noProof/>
@@ -574,7 +579,7 @@
           <w:pPr>
             <w:spacing w:after="0" w:line="360" w:lineRule="auto"/>
             <w:ind w:left="1417" w:right="1417"/>
-            <w:jc w:val="both"/>
+            <w:jc w:val="center"/>
             <w:rPr>
               <w:rFonts w:ascii="Times New Roman" w:hAnsi="Times New Roman" w:cs="Times New Roman"/>
               <w:noProof/>
@@ -586,7 +591,7 @@
           <w:pPr>
             <w:spacing w:after="0" w:line="360" w:lineRule="auto"/>
             <w:ind w:left="1417" w:right="1417"/>
-            <w:jc w:val="both"/>
+            <w:jc w:val="center"/>
             <w:rPr>
               <w:rFonts w:ascii="Times New Roman" w:hAnsi="Times New Roman" w:cs="Times New Roman"/>
               <w:noProof/>
@@ -598,7 +603,7 @@
           <w:pPr>
             <w:spacing w:after="0" w:line="360" w:lineRule="auto"/>
             <w:ind w:left="1417" w:right="1417"/>
-            <w:jc w:val="both"/>
+            <w:jc w:val="center"/>
             <w:rPr>
               <w:rFonts w:ascii="Times New Roman" w:hAnsi="Times New Roman" w:cs="Times New Roman"/>
               <w:noProof/>
@@ -610,7 +615,7 @@
           <w:pPr>
             <w:spacing w:after="0" w:line="360" w:lineRule="auto"/>
             <w:ind w:left="1417" w:right="1417"/>
-            <w:jc w:val="both"/>
+            <w:jc w:val="center"/>
             <w:rPr>
               <w:rFonts w:ascii="Times New Roman" w:hAnsi="Times New Roman" w:cs="Times New Roman"/>
               <w:b/>
@@ -634,7 +639,7 @@
           <w:pPr>
             <w:spacing w:after="0" w:line="360" w:lineRule="auto"/>
             <w:ind w:left="1417" w:right="1417"/>
-            <w:jc w:val="both"/>
+            <w:jc w:val="center"/>
             <w:rPr>
               <w:rFonts w:ascii="Times New Roman" w:hAnsi="Times New Roman" w:cs="Times New Roman"/>
               <w:noProof/>
@@ -654,7 +659,7 @@
           <w:pPr>
             <w:spacing w:after="0" w:line="360" w:lineRule="auto"/>
             <w:ind w:left="1417" w:right="1417"/>
-            <w:jc w:val="both"/>
+            <w:jc w:val="center"/>
             <w:rPr>
               <w:rFonts w:ascii="Times New Roman" w:hAnsi="Times New Roman" w:cs="Times New Roman"/>
               <w:noProof/>
@@ -674,7 +679,7 @@
           <w:pPr>
             <w:spacing w:after="0" w:line="360" w:lineRule="auto"/>
             <w:ind w:left="1417" w:right="1417"/>
-            <w:jc w:val="both"/>
+            <w:jc w:val="center"/>
             <w:rPr>
               <w:rFonts w:ascii="Times New Roman" w:hAnsi="Times New Roman" w:cs="Times New Roman"/>
               <w:noProof/>
@@ -979,13 +984,45 @@
         <w:rPr>
           <w:lang w:val="bg-BG"/>
         </w:rPr>
-        <w:t>за идеята за доказване на собственост върху имоти чрез блокчейн. Ние вярваме, че тя би била полезна както в други виртуални светове, така и в реалния, заради редицата си преимущества спрямо класическите системи за притежание на имоти. От законови съображения, разбира се, ще бъде много трудно да го имплементираме в истинския свят, затова го правим във виртуален</w:t>
-      </w:r>
-      <w:r>
-        <w:rPr>
-          <w:lang w:val="bg-BG"/>
-        </w:rPr>
-        <w:t xml:space="preserve"> такъв</w:t>
+        <w:t xml:space="preserve">за </w:t>
+      </w:r>
+      <w:r>
+        <w:rPr>
+          <w:lang w:val="bg-BG"/>
+        </w:rPr>
+        <w:t>идеята</w:t>
+      </w:r>
+      <w:r>
+        <w:rPr>
+          <w:lang w:val="bg-BG"/>
+        </w:rPr>
+        <w:t xml:space="preserve"> за доказване на собственост върху имоти</w:t>
+      </w:r>
+      <w:r>
+        <w:rPr>
+          <w:lang w:val="bg-BG"/>
+        </w:rPr>
+        <w:t xml:space="preserve"> чрез </w:t>
+      </w:r>
+      <w:proofErr w:type="spellStart"/>
+      <w:r>
+        <w:rPr>
+          <w:lang w:val="bg-BG"/>
+        </w:rPr>
+        <w:t>блокчейн</w:t>
+      </w:r>
+      <w:proofErr w:type="spellEnd"/>
+      <w:r>
+        <w:rPr>
+          <w:lang w:val="bg-BG"/>
+        </w:rPr>
+        <w:t>. Ние вярваме, че тя би била полезна както в други виртуални светове, така и в реалния, заради редицата си преимущества спрямо класическите системи за притежание на имоти. От законови съображения, разбира се, ще бъде много трудно да го имплементираме в истинския свят, затова го правим във виртуале</w:t>
+      </w:r>
+      <w:r>
+        <w:rPr>
+          <w:lang w:val="bg-BG"/>
+        </w:rPr>
+        <w:t>н</w:t>
       </w:r>
       <w:r>
         <w:rPr>
@@ -1021,7 +1058,21 @@
         <w:rPr>
           <w:lang w:val="bg-BG"/>
         </w:rPr>
-        <w:t>Нашият проект е едно цялостно изживяване, което дава възможност на потребителите да развият креативността си и да се впуснат в дигиталния свят. Заедно с това имплементираме технологията за доказване на собственост върху земя чрез блокчейн.</w:t>
+        <w:t xml:space="preserve">Нашият проект е едно цялостно изживяване, което дава възможност на потребителите да развият креативността си и да се впуснат в дигиталния свят. Заедно с това имплементираме технологията за доказване на собственост върху земя чрез </w:t>
+      </w:r>
+      <w:proofErr w:type="spellStart"/>
+      <w:r>
+        <w:rPr>
+          <w:lang w:val="bg-BG"/>
+        </w:rPr>
+        <w:t>блокчейн</w:t>
+      </w:r>
+      <w:proofErr w:type="spellEnd"/>
+      <w:r>
+        <w:rPr>
+          <w:lang w:val="bg-BG"/>
+        </w:rPr>
+        <w:t>.</w:t>
       </w:r>
       <w:r>
         <w:rPr>
@@ -1099,7 +1150,14 @@
         <w:rPr>
           <w:lang w:val="bg-BG"/>
         </w:rPr>
-        <w:t>уязвимост от хакери</w:t>
+        <w:t xml:space="preserve">уязвимост от </w:t>
+      </w:r>
+      <w:proofErr w:type="gramStart"/>
+      <w:r>
+        <w:rPr>
+          <w:lang w:val="bg-BG"/>
+        </w:rPr>
+        <w:t>хакери</w:t>
       </w:r>
       <w:r>
         <w:rPr>
@@ -1107,6 +1165,7 @@
         </w:rPr>
         <w:t>;</w:t>
       </w:r>
+      <w:proofErr w:type="gramEnd"/>
     </w:p>
     <w:p>
       <w:pPr>
@@ -1207,7 +1266,25 @@
           <w:lang w:val="bg-BG"/>
         </w:rPr>
         <w:lastRenderedPageBreak/>
-        <w:t>Предимства на блокчейн спрямо сегашната система:</w:t>
+        <w:t xml:space="preserve">Предимства на </w:t>
+      </w:r>
+      <w:proofErr w:type="spellStart"/>
+      <w:r>
+        <w:rPr>
+          <w:b/>
+          <w:bCs/>
+          <w:lang w:val="bg-BG"/>
+        </w:rPr>
+        <w:t>блокчейн</w:t>
+      </w:r>
+      <w:proofErr w:type="spellEnd"/>
+      <w:r>
+        <w:rPr>
+          <w:b/>
+          <w:bCs/>
+          <w:lang w:val="bg-BG"/>
+        </w:rPr>
+        <w:t xml:space="preserve"> спрямо сегашната система:</w:t>
       </w:r>
     </w:p>
     <w:p>
@@ -1496,8 +1573,16 @@
         <w:rPr>
           <w:lang w:val="bg-BG"/>
         </w:rPr>
-        <w:t xml:space="preserve"> и съдържа цялата информация за имота, като ще има линк към изображенията, които са твърде големи за качване на блокчейна</w:t>
-      </w:r>
+        <w:t xml:space="preserve"> и съдържа цялата информация за имота, като ще има линк към изображенията, които са твърде големи за качване на </w:t>
+      </w:r>
+      <w:proofErr w:type="spellStart"/>
+      <w:r>
+        <w:rPr>
+          <w:lang w:val="bg-BG"/>
+        </w:rPr>
+        <w:t>блокчейна</w:t>
+      </w:r>
+      <w:proofErr w:type="spellEnd"/>
       <w:r>
         <w:rPr>
           <w:lang w:val="bg-BG"/>
@@ -1571,7 +1656,21 @@
         <w:rPr>
           <w:lang w:val="bg-BG"/>
         </w:rPr>
-        <w:t xml:space="preserve"> и таргетирани реклами в социалните мрежи</w:t>
+        <w:t xml:space="preserve"> и </w:t>
+      </w:r>
+      <w:proofErr w:type="spellStart"/>
+      <w:r>
+        <w:rPr>
+          <w:lang w:val="bg-BG"/>
+        </w:rPr>
+        <w:t>таргетирани</w:t>
+      </w:r>
+      <w:proofErr w:type="spellEnd"/>
+      <w:r>
+        <w:rPr>
+          <w:lang w:val="bg-BG"/>
+        </w:rPr>
+        <w:t xml:space="preserve"> реклами в социалните мрежи</w:t>
       </w:r>
       <w:r>
         <w:rPr>
@@ -1617,9 +1716,17 @@
       </w:pPr>
       <w:r>
         <w:rPr>
-          <w:lang w:val="bg-BG"/>
-        </w:rPr>
-        <w:t xml:space="preserve">Инвеститор: инвеститорът търси нови хоризонти и технологии, които биха се наложили в бъдеще и биха му осигурили добра възвръщаемост на инвестицията. </w:t>
+          <w:b/>
+          <w:bCs/>
+          <w:lang w:val="bg-BG"/>
+        </w:rPr>
+        <w:t>Инвеститор</w:t>
+      </w:r>
+      <w:r>
+        <w:rPr>
+          <w:lang w:val="bg-BG"/>
+        </w:rPr>
+        <w:t xml:space="preserve">: инвеститорът търси нови хоризонти и технологии, които биха се наложили в бъдеще и биха му осигурили добра възвръщаемост на инвестицията. </w:t>
       </w:r>
       <w:r>
         <w:rPr>
@@ -1650,6 +1757,94 @@
           <w:lang w:val="bg-BG"/>
         </w:rPr>
         <w:t>Търси да бъде един от първите, които влагат парите си в такъв тип активи, защото това би му донесло най-висока печалба.</w:t>
+      </w:r>
+      <w:r>
+        <w:rPr>
+          <w:lang w:val="bg-BG"/>
+        </w:rPr>
+        <w:t xml:space="preserve"> </w:t>
+      </w:r>
+      <w:r>
+        <w:rPr>
+          <w:lang w:val="bg-BG"/>
+        </w:rPr>
+        <w:t xml:space="preserve">Проучването го отвежда към света на </w:t>
+      </w:r>
+      <w:proofErr w:type="spellStart"/>
+      <w:r>
+        <w:rPr>
+          <w:lang w:val="bg-BG"/>
+        </w:rPr>
+        <w:t>метавселената</w:t>
+      </w:r>
+      <w:proofErr w:type="spellEnd"/>
+      <w:r>
+        <w:rPr>
+          <w:lang w:val="bg-BG"/>
+        </w:rPr>
+        <w:t xml:space="preserve"> и </w:t>
+      </w:r>
+      <w:r>
+        <w:t>NFT</w:t>
+      </w:r>
+      <w:r>
+        <w:rPr>
+          <w:lang w:val="bg-BG"/>
+        </w:rPr>
+        <w:t>-</w:t>
+      </w:r>
+      <w:r>
+        <w:rPr>
+          <w:lang w:val="bg-BG"/>
+        </w:rPr>
+        <w:t>тата. Попада на нашия сайт, където вижда една чудесна възможност да бъде от първите, които ще закупят част от земята в новия свят. Започва да търси изгодни възможности да инвестира парите си, в стремеж</w:t>
+      </w:r>
+      <w:r>
+        <w:rPr>
+          <w:lang w:val="bg-BG"/>
+        </w:rPr>
+        <w:t xml:space="preserve"> към добра доходност. Открива, че има възможност да инвестира в създаването на нови имоти (</w:t>
+      </w:r>
+      <w:r>
+        <w:t>mint</w:t>
+      </w:r>
+      <w:r>
+        <w:rPr>
+          <w:lang w:val="bg-BG"/>
+        </w:rPr>
+        <w:t>-</w:t>
+      </w:r>
+      <w:proofErr w:type="spellStart"/>
+      <w:r>
+        <w:rPr>
+          <w:lang w:val="bg-BG"/>
+        </w:rPr>
+        <w:t>ване</w:t>
+      </w:r>
+      <w:proofErr w:type="spellEnd"/>
+      <w:r>
+        <w:rPr>
+          <w:lang w:val="bg-BG"/>
+        </w:rPr>
+        <w:t>), което би донесло още по-добра възвръщаемост, но и с повече риск</w:t>
+      </w:r>
+      <w:r>
+        <w:rPr>
+          <w:lang w:val="bg-BG"/>
+        </w:rPr>
+        <w:t>, или да закупи съществуващ парцел от имотния пазар</w:t>
+      </w:r>
+      <w:r>
+        <w:rPr>
+          <w:lang w:val="bg-BG"/>
+        </w:rPr>
+        <w:t>. Харесва имот, който според него би увеличил цената си в бъдеще, и го купува.</w:t>
+      </w:r>
+      <w:r>
+        <w:rPr>
+          <w:lang w:val="bg-BG"/>
+        </w:rPr>
+        <w:br/>
       </w:r>
     </w:p>
     <w:p>
@@ -1664,28 +1859,32 @@
         </w:rPr>
       </w:pPr>
       <w:r>
+        <w:rPr>
+          <w:b/>
+          <w:bCs/>
+        </w:rPr>
         <w:t>Early</w:t>
       </w:r>
       <w:r>
         <w:rPr>
+          <w:b/>
+          <w:bCs/>
           <w:lang w:val="bg-BG"/>
         </w:rPr>
         <w:t xml:space="preserve"> </w:t>
       </w:r>
       <w:r>
+        <w:rPr>
+          <w:b/>
+          <w:bCs/>
+        </w:rPr>
         <w:t>adopter</w:t>
       </w:r>
       <w:r>
         <w:rPr>
           <w:lang w:val="bg-BG"/>
         </w:rPr>
-        <w:t xml:space="preserve">: </w:t>
-      </w:r>
-      <w:r>
-        <w:rPr>
-          <w:lang w:val="bg-BG"/>
-        </w:rPr>
-        <w:t xml:space="preserve">той харесва идеята за виртуален свят и иска да прекарва </w:t>
+        <w:t xml:space="preserve">: той харесва идеята за виртуален свят и иска да прекарва </w:t>
       </w:r>
       <w:r>
         <w:rPr>
@@ -1715,7 +1914,14 @@
         <w:rPr>
           <w:lang w:val="bg-BG"/>
         </w:rPr>
-        <w:t xml:space="preserve">Той желае да притежава имоти във виртуалния свят, защото обича да ги колекционира и показва на приятелите си. Ако му се отдаде възможност, би искал да създава виртуални имоти </w:t>
+        <w:t xml:space="preserve">Той желае да притежава имоти във виртуалния свят, защото </w:t>
+      </w:r>
+      <w:r>
+        <w:rPr>
+          <w:lang w:val="bg-BG"/>
+        </w:rPr>
+        <w:lastRenderedPageBreak/>
+        <w:t xml:space="preserve">обича да ги колекционира и показва на приятелите си. Ако му се отдаде възможност, би искал да създава виртуални имоти </w:t>
       </w:r>
       <w:r>
         <w:rPr>
@@ -1728,6 +1934,64 @@
           <w:lang w:val="bg-BG"/>
         </w:rPr>
         <w:t xml:space="preserve"> да бъде строител на новия свят.</w:t>
+      </w:r>
+      <w:r>
+        <w:rPr>
+          <w:lang w:val="bg-BG"/>
+        </w:rPr>
+        <w:t xml:space="preserve"> </w:t>
+      </w:r>
+      <w:r>
+        <w:t>Early</w:t>
+      </w:r>
+      <w:r>
+        <w:rPr>
+          <w:lang w:val="bg-BG"/>
+        </w:rPr>
+        <w:t xml:space="preserve"> </w:t>
+      </w:r>
+      <w:r>
+        <w:t>adopter</w:t>
+      </w:r>
+      <w:r>
+        <w:rPr>
+          <w:lang w:val="bg-BG"/>
+        </w:rPr>
+        <w:t>-</w:t>
+      </w:r>
+      <w:proofErr w:type="spellStart"/>
+      <w:r>
+        <w:rPr>
+          <w:lang w:val="bg-BG"/>
+        </w:rPr>
+        <w:t>ът</w:t>
+      </w:r>
+      <w:proofErr w:type="spellEnd"/>
+      <w:r>
+        <w:rPr>
+          <w:lang w:val="bg-BG"/>
+        </w:rPr>
+        <w:t xml:space="preserve"> взима активно участие в развитието на проекта и привличането на нови хора. Той разказва на приятелите си и рекламира в социалните мрежи. Той прекарва голяма част от свободното си време в </w:t>
+      </w:r>
+      <w:proofErr w:type="spellStart"/>
+      <w:r>
+        <w:rPr>
+          <w:lang w:val="bg-BG"/>
+        </w:rPr>
+        <w:t>метавселената</w:t>
+      </w:r>
+      <w:proofErr w:type="spellEnd"/>
+      <w:r>
+        <w:rPr>
+          <w:lang w:val="bg-BG"/>
+        </w:rPr>
+        <w:t xml:space="preserve"> и би искал да изкарва допълнителни пари от това свое хоби.</w:t>
+      </w:r>
+      <w:r>
+        <w:rPr>
+          <w:lang w:val="bg-BG"/>
+        </w:rPr>
+        <w:br/>
       </w:r>
     </w:p>
     <w:p>
@@ -1743,201 +2007,152 @@
       </w:pPr>
       <w:r>
         <w:rPr>
-          <w:lang w:val="bg-BG"/>
-        </w:rPr>
-        <w:t xml:space="preserve">Новобранец: човек, който наскоро е прочел за метавселената и иска да разбере какво представлява тя. Натъква се </w:t>
-      </w:r>
-      <w:r>
-        <w:t>NFT</w:t>
-      </w:r>
-      <w:r>
-        <w:rPr>
-          <w:lang w:val="bg-BG"/>
-        </w:rPr>
-        <w:t xml:space="preserve"> </w:t>
-      </w:r>
-      <w:r>
-        <w:t>World</w:t>
-      </w:r>
-      <w:r>
-        <w:rPr>
-          <w:lang w:val="bg-BG"/>
-        </w:rPr>
-        <w:t xml:space="preserve"> </w:t>
-      </w:r>
-      <w:r>
-        <w:rPr>
-          <w:lang w:val="bg-BG"/>
-        </w:rPr>
-        <w:t>и започва да рови из сайта и пазара на имоти, защото за него това е нещо нестандартно, което не е виждал преди. Основното му желание е да разбере повече за метавселената, тъй като това би могло да бъде новото му хоби.</w:t>
-      </w:r>
-    </w:p>
-    <w:p>
-      <w:pPr>
-        <w:rPr>
-          <w:lang w:val="bg-BG"/>
-        </w:rPr>
-      </w:pPr>
-    </w:p>
-    <w:p>
-      <w:pPr>
-        <w:rPr>
           <w:b/>
           <w:bCs/>
-        </w:rPr>
-      </w:pPr>
-      <w:r>
+          <w:lang w:val="bg-BG"/>
+        </w:rPr>
+        <w:t>Новобранец</w:t>
+      </w:r>
+      <w:r>
+        <w:rPr>
+          <w:lang w:val="bg-BG"/>
+        </w:rPr>
+        <w:t xml:space="preserve">: човек, който наскоро е прочел за метавселената и иска да разбере какво представлява тя. Натъква се </w:t>
+      </w:r>
+      <w:r>
+        <w:t>NFT</w:t>
+      </w:r>
+      <w:r>
+        <w:rPr>
+          <w:lang w:val="bg-BG"/>
+        </w:rPr>
+        <w:t xml:space="preserve"> </w:t>
+      </w:r>
+      <w:r>
+        <w:t>World</w:t>
+      </w:r>
+      <w:r>
+        <w:rPr>
+          <w:lang w:val="bg-BG"/>
+        </w:rPr>
+        <w:t xml:space="preserve"> и започва да рови из сайта и пазара на имоти, защото за него това е нещо нестандартно, което не е виждал преди. Основното му желание е да разбере повече за метавселената, тъй като това би могло да бъде новото му хоби.</w:t>
+      </w:r>
+      <w:r>
+        <w:rPr>
+          <w:lang w:val="bg-BG"/>
+        </w:rPr>
+        <w:t xml:space="preserve"> </w:t>
+      </w:r>
+      <w:r>
+        <w:rPr>
+          <w:lang w:val="bg-BG"/>
+        </w:rPr>
+        <w:t xml:space="preserve">Новобранецът прави своята първа среща с </w:t>
+      </w:r>
+      <w:proofErr w:type="spellStart"/>
+      <w:r>
+        <w:rPr>
+          <w:lang w:val="bg-BG"/>
+        </w:rPr>
+        <w:t>метавселената</w:t>
+      </w:r>
+      <w:proofErr w:type="spellEnd"/>
+      <w:r>
+        <w:rPr>
+          <w:lang w:val="bg-BG"/>
+        </w:rPr>
+        <w:t xml:space="preserve"> в нашия сайт и започва да се интересува повече от този нов свят. Влиза в различни групи/клубове и започва да прекарва все повече от времето си в разглеждане на общностите и на възможностите за него да се забавлява, да се запознава с нови хора и да изкарва пари.</w:t>
+      </w:r>
+    </w:p>
+    <w:p>
+      <w:pPr>
+        <w:pStyle w:val="ListParagraph"/>
+        <w:rPr>
+          <w:lang w:val="bg-BG"/>
+        </w:rPr>
+      </w:pPr>
+    </w:p>
+    <w:p>
+      <w:pPr>
+        <w:rPr>
+          <w:lang w:val="bg-BG"/>
+        </w:rPr>
+      </w:pPr>
+    </w:p>
+    <w:p>
+      <w:pPr>
         <w:rPr>
           <w:b/>
           <w:bCs/>
         </w:rPr>
-        <w:lastRenderedPageBreak/>
-        <w:t>User stories</w:t>
-      </w:r>
-    </w:p>
-    <w:p>
-      <w:pPr>
-        <w:pStyle w:val="ListParagraph"/>
-        <w:numPr>
-          <w:ilvl w:val="0"/>
-          <w:numId w:val="2"/>
-        </w:numPr>
-        <w:rPr>
-          <w:lang w:val="bg-BG"/>
-        </w:rPr>
-      </w:pPr>
-      <w:r>
-        <w:rPr>
-          <w:lang w:val="bg-BG"/>
-        </w:rPr>
-        <w:t>Инвеститорът проявява интерес към новите технологии и по-конкретно блокчейн. Проучването го отвежда към света на мета</w:t>
-      </w:r>
-      <w:r>
-        <w:rPr>
-          <w:lang w:val="bg-BG"/>
-        </w:rPr>
-        <w:t xml:space="preserve">вселената и </w:t>
-      </w:r>
-      <w:r>
-        <w:t>NFT</w:t>
-      </w:r>
-      <w:r>
-        <w:rPr>
-          <w:lang w:val="bg-BG"/>
-        </w:rPr>
-        <w:t>-</w:t>
-      </w:r>
-      <w:r>
-        <w:rPr>
-          <w:lang w:val="bg-BG"/>
-        </w:rPr>
-        <w:t>тата. Попада на нашия сайт, където вижда една чудесна възможност да бъде от първите, които ще закупят част от земята в новия свят. Започва да търси изгодни възможности да инвестира парите си, в стремеж</w:t>
-      </w:r>
-      <w:r>
-        <w:rPr>
-          <w:lang w:val="bg-BG"/>
-        </w:rPr>
-        <w:t xml:space="preserve"> към добра доходност. Открива, че има възможност да инвестира в създаването на нови имоти (</w:t>
-      </w:r>
-      <w:r>
-        <w:t>mint</w:t>
-      </w:r>
-      <w:r>
-        <w:rPr>
-          <w:lang w:val="bg-BG"/>
-        </w:rPr>
-        <w:t>-</w:t>
-      </w:r>
-      <w:r>
-        <w:rPr>
-          <w:lang w:val="bg-BG"/>
-        </w:rPr>
-        <w:t xml:space="preserve">ване), което </w:t>
-      </w:r>
-      <w:r>
-        <w:rPr>
-          <w:lang w:val="bg-BG"/>
-        </w:rPr>
-        <w:t>би донесло още по-добра възвръщаемост, но и с повече риск</w:t>
-      </w:r>
-      <w:r>
-        <w:rPr>
-          <w:lang w:val="bg-BG"/>
-        </w:rPr>
-        <w:t>, или да закупи съществуващ парцел от имотния пазар</w:t>
-      </w:r>
-      <w:r>
-        <w:rPr>
-          <w:lang w:val="bg-BG"/>
-        </w:rPr>
-        <w:t>. Харесва имот, който според него би увеличил цената си в бъдеще, и го купува.</w:t>
-      </w:r>
-    </w:p>
-    <w:p>
-      <w:pPr>
-        <w:pStyle w:val="ListParagraph"/>
-        <w:numPr>
-          <w:ilvl w:val="0"/>
-          <w:numId w:val="2"/>
-        </w:numPr>
-        <w:rPr>
-          <w:lang w:val="bg-BG"/>
-        </w:rPr>
-      </w:pPr>
-      <w:r>
-        <w:t>Early</w:t>
-      </w:r>
-      <w:r>
-        <w:rPr>
-          <w:lang w:val="bg-BG"/>
-        </w:rPr>
-        <w:t xml:space="preserve"> </w:t>
-      </w:r>
-      <w:r>
-        <w:t>adopter</w:t>
-      </w:r>
-      <w:r>
-        <w:rPr>
-          <w:lang w:val="bg-BG"/>
-        </w:rPr>
-        <w:t>-ът</w:t>
-      </w:r>
-      <w:r>
-        <w:rPr>
-          <w:lang w:val="bg-BG"/>
-        </w:rPr>
-        <w:t xml:space="preserve"> взима активно участие в развитието на проекта и привличането на нови хора. Той разказва на приятелите си и рекламира в социалните мрежи. Той прекарва голяма част от свободното си време в метавселената и би искал да изкарва допълнителни пари от това свое хоби.</w:t>
-      </w:r>
-    </w:p>
-    <w:p>
-      <w:pPr>
-        <w:pStyle w:val="ListParagraph"/>
-        <w:numPr>
-          <w:ilvl w:val="0"/>
-          <w:numId w:val="2"/>
-        </w:numPr>
-        <w:rPr>
-          <w:lang w:val="bg-BG"/>
-        </w:rPr>
-      </w:pPr>
-      <w:r>
-        <w:rPr>
-          <w:lang w:val="bg-BG"/>
-        </w:rPr>
-        <w:t>Новобранецът</w:t>
-      </w:r>
-      <w:r>
-        <w:rPr>
-          <w:lang w:val="bg-BG"/>
-        </w:rPr>
-        <w:t xml:space="preserve"> прави своята първа среща с метавселената в нашия сайт и започва да се интересува повече от този нов свят. Влиза в различни групи/клубове и започва да прекарва все повече от времето си в разглеждане на общностите и на възможностите за него да се забавлява, да се запознава с нови хора и да изкарва пари.</w:t>
-      </w:r>
-    </w:p>
-    <w:p>
-      <w:pPr>
+      </w:pPr>
+      <w:r>
         <w:rPr>
           <w:b/>
           <w:bCs/>
+        </w:rPr>
+        <w:t>User stories</w:t>
+      </w:r>
+    </w:p>
+    <w:p>
+      <w:pPr>
+        <w:rPr>
+          <w:lang w:val="bg-BG"/>
+        </w:rPr>
+      </w:pPr>
+      <w:r>
+        <w:rPr>
+          <w:lang w:val="bg-BG"/>
+        </w:rPr>
+        <w:t>Като потребител, искам да видя притежаваните от мен имоти до момента.</w:t>
+      </w:r>
+      <w:r>
+        <w:rPr>
+          <w:lang w:val="bg-BG"/>
+        </w:rPr>
+        <w:br/>
+        <w:t>Като купувач, искам да мога да разглеждам предлаганите за продажба имоти и да прилагам филтри и сортиране върху него</w:t>
+      </w:r>
+      <w:r>
+        <w:rPr>
+          <w:lang w:val="bg-BG"/>
+        </w:rPr>
+        <w:br/>
+        <w:t>Като продавач, искам да мога да създам обява за своя имот</w:t>
+      </w:r>
+      <w:r>
+        <w:rPr>
+          <w:lang w:val="bg-BG"/>
+        </w:rPr>
+        <w:br/>
+        <w:t xml:space="preserve">Като </w:t>
+      </w:r>
+      <w:r>
+        <w:rPr>
+          <w:lang w:val="bg-BG"/>
+        </w:rPr>
+        <w:t xml:space="preserve">потребител, </w:t>
+      </w:r>
+      <w:r>
+        <w:rPr>
+          <w:lang w:val="bg-BG"/>
+        </w:rPr>
+        <w:t>искам да осъществя сделка за имот директно през платформата</w:t>
+      </w:r>
+      <w:r>
+        <w:rPr>
+          <w:lang w:val="bg-BG"/>
+        </w:rPr>
+        <w:br/>
+        <w:t>Като потребител, искам да мога да разглеждам виртуалния свят</w:t>
+      </w:r>
+    </w:p>
+    <w:p>
+      <w:pPr>
+        <w:rPr>
+          <w:b/>
+          <w:bCs/>
+          <w:lang w:val="bg-BG"/>
         </w:rPr>
       </w:pPr>
       <w:r>
@@ -2277,7 +2492,13 @@
         <w:rPr>
           <w:lang w:val="bg-BG"/>
         </w:rPr>
-        <w:t xml:space="preserve">Използване на </w:t>
+        <w:t>И</w:t>
+      </w:r>
+      <w:r>
+        <w:rPr>
+          <w:lang w:val="bg-BG"/>
+        </w:rPr>
+        <w:t xml:space="preserve">зползване на </w:t>
       </w:r>
       <w:r>
         <w:t>Two</w:t>
@@ -2372,24 +2593,25 @@
           <w:bCs/>
           <w:lang w:val="bg-BG"/>
         </w:rPr>
-        <w:t>Процес (стъпки) преди и след въвеждането на блокчейн (+ диаграма)</w:t>
-      </w:r>
-    </w:p>
-    <w:p>
-      <w:pPr>
+        <w:t xml:space="preserve">Процес (стъпки) преди и след въвеждането на </w:t>
+      </w:r>
+      <w:proofErr w:type="spellStart"/>
+      <w:r>
         <w:rPr>
           <w:b/>
           <w:bCs/>
           <w:lang w:val="bg-BG"/>
         </w:rPr>
-      </w:pPr>
+        <w:t>блокчейн</w:t>
+      </w:r>
+      <w:proofErr w:type="spellEnd"/>
       <w:r>
         <w:rPr>
           <w:b/>
           <w:bCs/>
           <w:lang w:val="bg-BG"/>
         </w:rPr>
-        <w:t>Описание на user flow – стъпки и диаграма на процеса, през който преминава потребителят на приложението</w:t>
+        <w:t xml:space="preserve"> (+ диаграма)</w:t>
       </w:r>
     </w:p>
     <w:p>
@@ -2406,31 +2628,1003 @@
           <w:bCs/>
           <w:lang w:val="bg-BG"/>
         </w:rPr>
-        <w:lastRenderedPageBreak/>
-        <w:t>Бъдещо развитие</w:t>
-      </w:r>
-    </w:p>
-    <w:p>
-      <w:pPr>
-        <w:rPr>
-          <w:lang w:val="bg-BG"/>
-        </w:rPr>
-      </w:pPr>
-    </w:p>
-    <w:p>
-      <w:pPr>
+        <w:t xml:space="preserve">Описание на </w:t>
+      </w:r>
+      <w:proofErr w:type="spellStart"/>
+      <w:r>
         <w:rPr>
           <w:b/>
           <w:bCs/>
           <w:lang w:val="bg-BG"/>
         </w:rPr>
-      </w:pPr>
+        <w:t>user</w:t>
+      </w:r>
+      <w:proofErr w:type="spellEnd"/>
       <w:r>
         <w:rPr>
           <w:b/>
           <w:bCs/>
           <w:lang w:val="bg-BG"/>
         </w:rPr>
+        <w:t xml:space="preserve"> </w:t>
+      </w:r>
+      <w:proofErr w:type="spellStart"/>
+      <w:r>
+        <w:rPr>
+          <w:b/>
+          <w:bCs/>
+          <w:lang w:val="bg-BG"/>
+        </w:rPr>
+        <w:t>flow</w:t>
+      </w:r>
+      <w:proofErr w:type="spellEnd"/>
+      <w:r>
+        <w:rPr>
+          <w:b/>
+          <w:bCs/>
+          <w:lang w:val="bg-BG"/>
+        </w:rPr>
+        <w:t xml:space="preserve"> – стъпки и диаграма на процеса, през който преминава потребителят на приложението</w:t>
+      </w:r>
+    </w:p>
+    <w:tbl>
+      <w:tblPr>
+        <w:tblStyle w:val="TableGrid"/>
+        <w:tblW w:w="0" w:type="auto"/>
+        <w:tblLook w:val="04A0" w:firstRow="1" w:lastRow="0" w:firstColumn="1" w:lastColumn="0" w:noHBand="0" w:noVBand="1"/>
+      </w:tblPr>
+      <w:tblGrid>
+        <w:gridCol w:w="1634"/>
+        <w:gridCol w:w="1555"/>
+        <w:gridCol w:w="1549"/>
+        <w:gridCol w:w="1556"/>
+        <w:gridCol w:w="1553"/>
+        <w:gridCol w:w="1549"/>
+      </w:tblGrid>
+      <w:tr>
+        <w:tc>
+          <w:tcPr>
+            <w:tcW w:w="1586" w:type="dxa"/>
+          </w:tcPr>
+          <w:p>
+            <w:pPr>
+              <w:rPr>
+                <w:b/>
+                <w:bCs/>
+                <w:lang w:val="bg-BG"/>
+              </w:rPr>
+            </w:pPr>
+            <w:r>
+              <w:rPr>
+                <w:b/>
+                <w:bCs/>
+                <w:lang w:val="bg-BG"/>
+              </w:rPr>
+              <w:t>Дейност</w:t>
+            </w:r>
+          </w:p>
+        </w:tc>
+        <w:tc>
+          <w:tcPr>
+            <w:tcW w:w="1563" w:type="dxa"/>
+          </w:tcPr>
+          <w:p>
+            <w:pPr>
+              <w:jc w:val="center"/>
+              <w:rPr>
+                <w:b/>
+                <w:bCs/>
+                <w:lang w:val="bg-BG"/>
+              </w:rPr>
+            </w:pPr>
+            <w:r>
+              <w:rPr>
+                <w:b/>
+                <w:bCs/>
+                <w:lang w:val="bg-BG"/>
+              </w:rPr>
+              <w:t>Антонио</w:t>
+            </w:r>
+          </w:p>
+        </w:tc>
+        <w:tc>
+          <w:tcPr>
+            <w:tcW w:w="1561" w:type="dxa"/>
+          </w:tcPr>
+          <w:p>
+            <w:pPr>
+              <w:jc w:val="center"/>
+              <w:rPr>
+                <w:b/>
+                <w:bCs/>
+                <w:lang w:val="bg-BG"/>
+              </w:rPr>
+            </w:pPr>
+            <w:r>
+              <w:rPr>
+                <w:b/>
+                <w:bCs/>
+                <w:lang w:val="bg-BG"/>
+              </w:rPr>
+              <w:t>Борис</w:t>
+            </w:r>
+          </w:p>
+        </w:tc>
+        <w:tc>
+          <w:tcPr>
+            <w:tcW w:w="1563" w:type="dxa"/>
+          </w:tcPr>
+          <w:p>
+            <w:pPr>
+              <w:jc w:val="center"/>
+              <w:rPr>
+                <w:b/>
+                <w:bCs/>
+                <w:lang w:val="bg-BG"/>
+              </w:rPr>
+            </w:pPr>
+            <w:r>
+              <w:rPr>
+                <w:b/>
+                <w:bCs/>
+                <w:lang w:val="bg-BG"/>
+              </w:rPr>
+              <w:t>Борислав</w:t>
+            </w:r>
+          </w:p>
+        </w:tc>
+        <w:tc>
+          <w:tcPr>
+            <w:tcW w:w="1562" w:type="dxa"/>
+          </w:tcPr>
+          <w:p>
+            <w:pPr>
+              <w:jc w:val="center"/>
+              <w:rPr>
+                <w:b/>
+                <w:bCs/>
+                <w:lang w:val="bg-BG"/>
+              </w:rPr>
+            </w:pPr>
+            <w:r>
+              <w:rPr>
+                <w:b/>
+                <w:bCs/>
+                <w:lang w:val="bg-BG"/>
+              </w:rPr>
+              <w:t>Мартин</w:t>
+            </w:r>
+          </w:p>
+        </w:tc>
+        <w:tc>
+          <w:tcPr>
+            <w:tcW w:w="1561" w:type="dxa"/>
+          </w:tcPr>
+          <w:p>
+            <w:pPr>
+              <w:jc w:val="center"/>
+              <w:rPr>
+                <w:b/>
+                <w:bCs/>
+                <w:lang w:val="bg-BG"/>
+              </w:rPr>
+            </w:pPr>
+            <w:r>
+              <w:rPr>
+                <w:b/>
+                <w:bCs/>
+                <w:lang w:val="bg-BG"/>
+              </w:rPr>
+              <w:t>Петър</w:t>
+            </w:r>
+          </w:p>
+        </w:tc>
+      </w:tr>
+      <w:tr>
+        <w:tc>
+          <w:tcPr>
+            <w:tcW w:w="1586" w:type="dxa"/>
+          </w:tcPr>
+          <w:p>
+            <w:pPr>
+              <w:rPr>
+                <w:b/>
+                <w:bCs/>
+                <w:lang w:val="bg-BG"/>
+              </w:rPr>
+            </w:pPr>
+            <w:r>
+              <w:rPr>
+                <w:b/>
+                <w:bCs/>
+                <w:lang w:val="bg-BG"/>
+              </w:rPr>
+              <w:t>Проектиране</w:t>
+            </w:r>
+          </w:p>
+        </w:tc>
+        <w:tc>
+          <w:tcPr>
+            <w:tcW w:w="1563" w:type="dxa"/>
+          </w:tcPr>
+          <w:p>
+            <w:pPr>
+              <w:jc w:val="center"/>
+              <w:rPr>
+                <w:lang w:val="bg-BG"/>
+              </w:rPr>
+            </w:pPr>
+          </w:p>
+        </w:tc>
+        <w:tc>
+          <w:tcPr>
+            <w:tcW w:w="1561" w:type="dxa"/>
+          </w:tcPr>
+          <w:p>
+            <w:pPr>
+              <w:jc w:val="center"/>
+              <w:rPr>
+                <w:b/>
+                <w:bCs/>
+                <w:lang w:val="bg-BG"/>
+              </w:rPr>
+            </w:pPr>
+          </w:p>
+        </w:tc>
+        <w:tc>
+          <w:tcPr>
+            <w:tcW w:w="1563" w:type="dxa"/>
+          </w:tcPr>
+          <w:p>
+            <w:pPr>
+              <w:jc w:val="center"/>
+              <w:rPr>
+                <w:lang w:val="bg-BG"/>
+              </w:rPr>
+            </w:pPr>
+            <w:r>
+              <w:rPr>
+                <w:lang w:val="bg-BG"/>
+              </w:rPr>
+              <w:t>К</w:t>
+            </w:r>
+          </w:p>
+        </w:tc>
+        <w:tc>
+          <w:tcPr>
+            <w:tcW w:w="1562" w:type="dxa"/>
+          </w:tcPr>
+          <w:p>
+            <w:pPr>
+              <w:jc w:val="center"/>
+              <w:rPr>
+                <w:b/>
+                <w:bCs/>
+                <w:lang w:val="bg-BG"/>
+              </w:rPr>
+            </w:pPr>
+          </w:p>
+        </w:tc>
+        <w:tc>
+          <w:tcPr>
+            <w:tcW w:w="1561" w:type="dxa"/>
+          </w:tcPr>
+          <w:p>
+            <w:pPr>
+              <w:jc w:val="center"/>
+              <w:rPr>
+                <w:b/>
+                <w:bCs/>
+                <w:lang w:val="bg-BG"/>
+              </w:rPr>
+            </w:pPr>
+          </w:p>
+        </w:tc>
+      </w:tr>
+      <w:tr>
+        <w:tc>
+          <w:tcPr>
+            <w:tcW w:w="1586" w:type="dxa"/>
+          </w:tcPr>
+          <w:p>
+            <w:pPr>
+              <w:rPr>
+                <w:b/>
+                <w:bCs/>
+                <w:lang w:val="bg-BG"/>
+              </w:rPr>
+            </w:pPr>
+            <w:r>
+              <w:rPr>
+                <w:b/>
+                <w:bCs/>
+                <w:lang w:val="bg-BG"/>
+              </w:rPr>
+              <w:t>Реализация</w:t>
+            </w:r>
+          </w:p>
+        </w:tc>
+        <w:tc>
+          <w:tcPr>
+            <w:tcW w:w="1563" w:type="dxa"/>
+          </w:tcPr>
+          <w:p>
+            <w:pPr>
+              <w:jc w:val="center"/>
+              <w:rPr>
+                <w:b/>
+                <w:bCs/>
+                <w:lang w:val="bg-BG"/>
+              </w:rPr>
+            </w:pPr>
+          </w:p>
+        </w:tc>
+        <w:tc>
+          <w:tcPr>
+            <w:tcW w:w="1561" w:type="dxa"/>
+          </w:tcPr>
+          <w:p>
+            <w:pPr>
+              <w:jc w:val="center"/>
+              <w:rPr>
+                <w:b/>
+                <w:bCs/>
+                <w:lang w:val="bg-BG"/>
+              </w:rPr>
+            </w:pPr>
+          </w:p>
+        </w:tc>
+        <w:tc>
+          <w:tcPr>
+            <w:tcW w:w="1563" w:type="dxa"/>
+          </w:tcPr>
+          <w:p>
+            <w:pPr>
+              <w:jc w:val="center"/>
+              <w:rPr>
+                <w:lang w:val="bg-BG"/>
+              </w:rPr>
+            </w:pPr>
+            <w:r>
+              <w:rPr>
+                <w:lang w:val="bg-BG"/>
+              </w:rPr>
+              <w:t>К</w:t>
+            </w:r>
+          </w:p>
+        </w:tc>
+        <w:tc>
+          <w:tcPr>
+            <w:tcW w:w="1562" w:type="dxa"/>
+          </w:tcPr>
+          <w:p>
+            <w:pPr>
+              <w:jc w:val="center"/>
+              <w:rPr>
+                <w:b/>
+                <w:bCs/>
+                <w:lang w:val="bg-BG"/>
+              </w:rPr>
+            </w:pPr>
+          </w:p>
+        </w:tc>
+        <w:tc>
+          <w:tcPr>
+            <w:tcW w:w="1561" w:type="dxa"/>
+          </w:tcPr>
+          <w:p>
+            <w:pPr>
+              <w:jc w:val="center"/>
+              <w:rPr>
+                <w:b/>
+                <w:bCs/>
+                <w:lang w:val="bg-BG"/>
+              </w:rPr>
+            </w:pPr>
+          </w:p>
+        </w:tc>
+      </w:tr>
+      <w:tr>
+        <w:tc>
+          <w:tcPr>
+            <w:tcW w:w="1586" w:type="dxa"/>
+          </w:tcPr>
+          <w:p>
+            <w:pPr>
+              <w:rPr>
+                <w:b/>
+                <w:bCs/>
+                <w:lang w:val="bg-BG"/>
+              </w:rPr>
+            </w:pPr>
+            <w:r>
+              <w:rPr>
+                <w:b/>
+                <w:bCs/>
+                <w:lang w:val="bg-BG"/>
+              </w:rPr>
+              <w:t>Документация</w:t>
+            </w:r>
+          </w:p>
+        </w:tc>
+        <w:tc>
+          <w:tcPr>
+            <w:tcW w:w="1563" w:type="dxa"/>
+          </w:tcPr>
+          <w:p>
+            <w:pPr>
+              <w:jc w:val="center"/>
+              <w:rPr>
+                <w:b/>
+                <w:bCs/>
+                <w:lang w:val="bg-BG"/>
+              </w:rPr>
+            </w:pPr>
+          </w:p>
+        </w:tc>
+        <w:tc>
+          <w:tcPr>
+            <w:tcW w:w="1561" w:type="dxa"/>
+          </w:tcPr>
+          <w:p>
+            <w:pPr>
+              <w:jc w:val="center"/>
+              <w:rPr>
+                <w:b/>
+                <w:bCs/>
+                <w:lang w:val="bg-BG"/>
+              </w:rPr>
+            </w:pPr>
+          </w:p>
+        </w:tc>
+        <w:tc>
+          <w:tcPr>
+            <w:tcW w:w="1563" w:type="dxa"/>
+          </w:tcPr>
+          <w:p>
+            <w:pPr>
+              <w:jc w:val="center"/>
+              <w:rPr>
+                <w:lang w:val="bg-BG"/>
+              </w:rPr>
+            </w:pPr>
+            <w:r>
+              <w:rPr>
+                <w:lang w:val="bg-BG"/>
+              </w:rPr>
+              <w:t>Р</w:t>
+            </w:r>
+          </w:p>
+        </w:tc>
+        <w:tc>
+          <w:tcPr>
+            <w:tcW w:w="1562" w:type="dxa"/>
+          </w:tcPr>
+          <w:p>
+            <w:pPr>
+              <w:jc w:val="center"/>
+              <w:rPr>
+                <w:b/>
+                <w:bCs/>
+                <w:lang w:val="bg-BG"/>
+              </w:rPr>
+            </w:pPr>
+          </w:p>
+        </w:tc>
+        <w:tc>
+          <w:tcPr>
+            <w:tcW w:w="1561" w:type="dxa"/>
+          </w:tcPr>
+          <w:p>
+            <w:pPr>
+              <w:jc w:val="center"/>
+              <w:rPr>
+                <w:b/>
+                <w:bCs/>
+                <w:lang w:val="bg-BG"/>
+              </w:rPr>
+            </w:pPr>
+          </w:p>
+        </w:tc>
+      </w:tr>
+    </w:tbl>
+    <w:p>
+      <w:pPr>
+        <w:pStyle w:val="ListParagraph"/>
+        <w:numPr>
+          <w:ilvl w:val="0"/>
+          <w:numId w:val="8"/>
+        </w:numPr>
+        <w:spacing w:after="0" w:line="240" w:lineRule="auto"/>
+        <w:rPr>
+          <w:rFonts w:eastAsia="Times New Roman" w:cstheme="minorHAnsi"/>
+          <w:sz w:val="24"/>
+          <w:szCs w:val="24"/>
+          <w:lang w:val="en-BG" w:eastAsia="en-GB"/>
+        </w:rPr>
+      </w:pPr>
+      <w:r>
+        <w:rPr>
+          <w:rFonts w:eastAsia="Times New Roman" w:cstheme="minorHAnsi"/>
+          <w:b/>
+          <w:bCs/>
+          <w:sz w:val="24"/>
+          <w:szCs w:val="24"/>
+          <w:lang w:val="en-BG" w:eastAsia="en-GB"/>
+        </w:rPr>
+        <w:t>Р</w:t>
+      </w:r>
+      <w:r>
+        <w:rPr>
+          <w:rFonts w:eastAsia="Times New Roman" w:cstheme="minorHAnsi"/>
+          <w:sz w:val="24"/>
+          <w:szCs w:val="24"/>
+          <w:lang w:val="en-BG" w:eastAsia="en-GB"/>
+        </w:rPr>
+        <w:t>еализиращ</w:t>
+      </w:r>
+    </w:p>
+    <w:p>
+      <w:pPr>
+        <w:pStyle w:val="ListParagraph"/>
+        <w:numPr>
+          <w:ilvl w:val="0"/>
+          <w:numId w:val="8"/>
+        </w:numPr>
+        <w:spacing w:after="0" w:line="240" w:lineRule="auto"/>
+        <w:rPr>
+          <w:rFonts w:eastAsia="Times New Roman" w:cstheme="minorHAnsi"/>
+          <w:sz w:val="24"/>
+          <w:szCs w:val="24"/>
+          <w:lang w:val="en-BG" w:eastAsia="en-GB"/>
+        </w:rPr>
+      </w:pPr>
+      <w:r>
+        <w:rPr>
+          <w:rFonts w:eastAsia="Times New Roman" w:cstheme="minorHAnsi"/>
+          <w:b/>
+          <w:bCs/>
+          <w:sz w:val="24"/>
+          <w:szCs w:val="24"/>
+          <w:lang w:val="bg-BG" w:eastAsia="en-GB"/>
+        </w:rPr>
+        <w:t>О</w:t>
+      </w:r>
+      <w:r>
+        <w:rPr>
+          <w:rFonts w:eastAsia="Times New Roman" w:cstheme="minorHAnsi"/>
+          <w:sz w:val="24"/>
+          <w:szCs w:val="24"/>
+          <w:lang w:val="en-BG" w:eastAsia="en-GB"/>
+        </w:rPr>
+        <w:t>тговарящ</w:t>
+      </w:r>
+    </w:p>
+    <w:p>
+      <w:pPr>
+        <w:pStyle w:val="ListParagraph"/>
+        <w:numPr>
+          <w:ilvl w:val="0"/>
+          <w:numId w:val="8"/>
+        </w:numPr>
+        <w:spacing w:after="0" w:line="240" w:lineRule="auto"/>
+        <w:rPr>
+          <w:rFonts w:eastAsia="Times New Roman" w:cstheme="minorHAnsi"/>
+          <w:sz w:val="24"/>
+          <w:szCs w:val="24"/>
+          <w:lang w:val="en-BG" w:eastAsia="en-GB"/>
+        </w:rPr>
+      </w:pPr>
+      <w:r>
+        <w:rPr>
+          <w:rFonts w:eastAsia="Times New Roman" w:cstheme="minorHAnsi"/>
+          <w:b/>
+          <w:bCs/>
+          <w:sz w:val="24"/>
+          <w:szCs w:val="24"/>
+          <w:lang w:val="en-BG" w:eastAsia="en-GB"/>
+        </w:rPr>
+        <w:t>К</w:t>
+      </w:r>
+      <w:r>
+        <w:rPr>
+          <w:rFonts w:eastAsia="Times New Roman" w:cstheme="minorHAnsi"/>
+          <w:sz w:val="24"/>
+          <w:szCs w:val="24"/>
+          <w:lang w:val="en-BG" w:eastAsia="en-GB"/>
+        </w:rPr>
+        <w:t>онсултиращ</w:t>
+      </w:r>
+    </w:p>
+    <w:p>
+      <w:pPr>
+        <w:pStyle w:val="ListParagraph"/>
+        <w:numPr>
+          <w:ilvl w:val="0"/>
+          <w:numId w:val="8"/>
+        </w:numPr>
+        <w:spacing w:after="0" w:line="240" w:lineRule="auto"/>
+        <w:rPr>
+          <w:rFonts w:eastAsia="Times New Roman" w:cstheme="minorHAnsi"/>
+          <w:sz w:val="24"/>
+          <w:szCs w:val="24"/>
+          <w:lang w:val="en-BG" w:eastAsia="en-GB"/>
+        </w:rPr>
+      </w:pPr>
+      <w:r>
+        <w:rPr>
+          <w:rFonts w:eastAsia="Times New Roman" w:cstheme="minorHAnsi"/>
+          <w:b/>
+          <w:bCs/>
+          <w:sz w:val="24"/>
+          <w:szCs w:val="24"/>
+          <w:lang w:val="bg-BG" w:eastAsia="en-GB"/>
+        </w:rPr>
+        <w:t>И</w:t>
+      </w:r>
+      <w:r>
+        <w:rPr>
+          <w:rFonts w:eastAsia="Times New Roman" w:cstheme="minorHAnsi"/>
+          <w:sz w:val="24"/>
+          <w:szCs w:val="24"/>
+          <w:lang w:val="en-BG" w:eastAsia="en-GB"/>
+        </w:rPr>
+        <w:t>нформиран</w:t>
+      </w:r>
+    </w:p>
+    <w:p>
+      <w:pPr>
+        <w:spacing w:after="0" w:line="240" w:lineRule="auto"/>
+        <w:rPr>
+          <w:rFonts w:ascii="Times New Roman" w:eastAsia="Times New Roman" w:hAnsi="Times New Roman" w:cs="Times New Roman"/>
+          <w:sz w:val="24"/>
+          <w:szCs w:val="24"/>
+          <w:lang w:val="en-BG" w:eastAsia="en-GB"/>
+        </w:rPr>
+      </w:pPr>
+    </w:p>
+    <w:p>
+      <w:pPr>
+        <w:rPr>
+          <w:b/>
+          <w:bCs/>
+          <w:lang w:val="bg-BG"/>
+        </w:rPr>
+      </w:pPr>
+      <w:r>
+        <w:rPr>
+          <w:b/>
+          <w:bCs/>
+          <w:lang w:val="bg-BG"/>
+        </w:rPr>
+        <w:t>Бъдещо развитие</w:t>
+      </w:r>
+    </w:p>
+    <w:p>
+      <w:pPr>
+        <w:rPr>
+          <w:lang w:val="bg-BG"/>
+        </w:rPr>
+      </w:pPr>
+      <w:r>
+        <w:rPr>
+          <w:lang w:val="bg-BG"/>
+        </w:rPr>
+        <w:t xml:space="preserve">Платформа като </w:t>
+      </w:r>
+      <w:r>
+        <w:t>NFT</w:t>
+      </w:r>
+      <w:r>
+        <w:rPr>
+          <w:lang w:val="bg-BG"/>
+        </w:rPr>
+        <w:t xml:space="preserve"> </w:t>
+      </w:r>
+      <w:r>
+        <w:t>World</w:t>
+      </w:r>
+      <w:r>
+        <w:rPr>
+          <w:lang w:val="bg-BG"/>
+        </w:rPr>
+        <w:t xml:space="preserve"> </w:t>
+      </w:r>
+      <w:r>
+        <w:rPr>
+          <w:lang w:val="bg-BG"/>
+        </w:rPr>
+        <w:t xml:space="preserve">има потенциал за развитие с растеж на броя потребители. Могат да бъдат добавени нови виртуални светове с разнообразни </w:t>
+      </w:r>
+      <w:proofErr w:type="spellStart"/>
+      <w:r>
+        <w:rPr>
+          <w:lang w:val="bg-BG"/>
+        </w:rPr>
+        <w:t>биоми</w:t>
+      </w:r>
+      <w:proofErr w:type="spellEnd"/>
+      <w:r>
+        <w:rPr>
+          <w:lang w:val="bg-BG"/>
+        </w:rPr>
+        <w:t xml:space="preserve">, размери, типове строителство и различна степен на урбанизация. Сайтът ще се </w:t>
+      </w:r>
+      <w:proofErr w:type="spellStart"/>
+      <w:r>
+        <w:rPr>
+          <w:lang w:val="bg-BG"/>
+        </w:rPr>
+        <w:t>скалира</w:t>
+      </w:r>
+      <w:proofErr w:type="spellEnd"/>
+      <w:r>
+        <w:rPr>
+          <w:lang w:val="bg-BG"/>
+        </w:rPr>
+        <w:t>, за да има възможност да поеме повече потребители едновременно.</w:t>
+      </w:r>
+    </w:p>
+    <w:p>
+      <w:pPr>
+        <w:rPr>
+          <w:b/>
+          <w:bCs/>
+          <w:lang w:val="bg-BG"/>
+        </w:rPr>
+      </w:pPr>
+      <w:r>
+        <w:rPr>
+          <w:b/>
+          <w:bCs/>
+          <w:lang w:val="bg-BG"/>
+        </w:rPr>
+        <w:t>Конкуренти</w:t>
+      </w:r>
+    </w:p>
+    <w:p>
+      <w:pPr>
+        <w:rPr>
+          <w:lang w:val="bg-BG"/>
+        </w:rPr>
+      </w:pPr>
+      <w:r>
+        <w:rPr>
+          <w:lang w:val="bg-BG"/>
+        </w:rPr>
+        <w:t xml:space="preserve">Съществуват и други проекти, които са подобни на </w:t>
+      </w:r>
+      <w:r>
+        <w:t>NFT</w:t>
+      </w:r>
+      <w:r>
+        <w:rPr>
+          <w:lang w:val="bg-BG"/>
+        </w:rPr>
+        <w:t xml:space="preserve"> </w:t>
+      </w:r>
+      <w:r>
+        <w:t>World</w:t>
+      </w:r>
+      <w:r>
+        <w:rPr>
+          <w:lang w:val="bg-BG"/>
+        </w:rPr>
+        <w:t xml:space="preserve"> </w:t>
+      </w:r>
+      <w:r>
+        <w:rPr>
+          <w:lang w:val="bg-BG"/>
+        </w:rPr>
+        <w:t>и могат да се считат за негови конкуренти</w:t>
+      </w:r>
+      <w:r>
+        <w:rPr>
+          <w:lang w:val="bg-BG"/>
+        </w:rPr>
+        <w:t xml:space="preserve">, </w:t>
+      </w:r>
+      <w:r>
+        <w:rPr>
+          <w:lang w:val="bg-BG"/>
+        </w:rPr>
+        <w:t>като</w:t>
+      </w:r>
+      <w:r>
+        <w:rPr>
+          <w:lang w:val="bg-BG"/>
+        </w:rPr>
+        <w:t xml:space="preserve"> например</w:t>
+      </w:r>
+      <w:r>
+        <w:rPr>
+          <w:lang w:val="bg-BG"/>
+        </w:rPr>
+        <w:t xml:space="preserve"> „</w:t>
+      </w:r>
+      <w:r>
+        <w:rPr>
+          <w:lang w:val="bg-BG"/>
+        </w:rPr>
+        <w:t>nextearth.io</w:t>
+      </w:r>
+      <w:r>
+        <w:rPr>
+          <w:lang w:val="bg-BG"/>
+        </w:rPr>
+        <w:t xml:space="preserve">“, </w:t>
+      </w:r>
+      <w:r>
+        <w:rPr>
+          <w:lang w:val="bg-BG"/>
+        </w:rPr>
+        <w:t>“</w:t>
+      </w:r>
+      <w:r>
+        <w:t>Sandbox</w:t>
+      </w:r>
+      <w:r>
+        <w:rPr>
+          <w:lang w:val="bg-BG"/>
+        </w:rPr>
+        <w:t>”, “</w:t>
+      </w:r>
+      <w:proofErr w:type="spellStart"/>
+      <w:r>
+        <w:t>Decentraland</w:t>
+      </w:r>
+      <w:proofErr w:type="spellEnd"/>
+      <w:r>
+        <w:rPr>
+          <w:lang w:val="bg-BG"/>
+        </w:rPr>
+        <w:t>”</w:t>
+      </w:r>
+      <w:r>
+        <w:rPr>
+          <w:lang w:val="bg-BG"/>
+        </w:rPr>
+        <w:t xml:space="preserve"> и други.</w:t>
+      </w:r>
+    </w:p>
+    <w:p>
+      <w:pPr>
+        <w:rPr>
+          <w:lang w:val="bg-BG"/>
+        </w:rPr>
+      </w:pPr>
+      <w:r>
+        <w:rPr>
+          <w:lang w:val="bg-BG"/>
+        </w:rPr>
+        <w:t xml:space="preserve">Целта на </w:t>
+      </w:r>
+      <w:r>
+        <w:rPr>
+          <w:lang w:val="de-DE"/>
+        </w:rPr>
+        <w:t>NFT</w:t>
+      </w:r>
+      <w:r>
+        <w:rPr>
+          <w:lang w:val="bg-BG"/>
+        </w:rPr>
+        <w:t xml:space="preserve"> </w:t>
+      </w:r>
+      <w:r>
+        <w:rPr>
+          <w:lang w:val="de-DE"/>
+        </w:rPr>
+        <w:t>World</w:t>
+      </w:r>
+      <w:r>
+        <w:rPr>
+          <w:lang w:val="bg-BG"/>
+        </w:rPr>
+        <w:t xml:space="preserve"> </w:t>
+      </w:r>
+      <w:r>
+        <w:rPr>
+          <w:lang w:val="bg-BG"/>
+        </w:rPr>
+        <w:t>е да направи една по-привлекателна платформа от вече съществуващите, за да могат заинтересованите потребители към подобен проект да изберат нас пред конкурентите. Залагаме на ретро стил, който би привлякъл много хора, обичащи ретро игрите тип „</w:t>
+      </w:r>
+      <w:proofErr w:type="spellStart"/>
+      <w:r>
+        <w:t>Pok</w:t>
+      </w:r>
+      <w:proofErr w:type="spellEnd"/>
+      <w:r>
+        <w:rPr>
+          <w:lang w:val="bg-BG"/>
+        </w:rPr>
+        <w:t>é</w:t>
+      </w:r>
+      <w:r>
+        <w:t>mon</w:t>
+      </w:r>
+      <w:r>
+        <w:rPr>
+          <w:lang w:val="bg-BG"/>
+        </w:rPr>
+        <w:t>”</w:t>
+      </w:r>
+      <w:r>
+        <w:rPr>
+          <w:lang w:val="bg-BG"/>
+        </w:rPr>
+        <w:t xml:space="preserve"> или „</w:t>
+      </w:r>
+      <w:r>
+        <w:t>Super</w:t>
+      </w:r>
+      <w:r>
+        <w:rPr>
+          <w:lang w:val="bg-BG"/>
+        </w:rPr>
+        <w:t xml:space="preserve"> </w:t>
+      </w:r>
+      <w:r>
+        <w:t>Mario</w:t>
+      </w:r>
+      <w:r>
+        <w:rPr>
+          <w:lang w:val="bg-BG"/>
+        </w:rPr>
+        <w:t>”</w:t>
+      </w:r>
+      <w:r>
+        <w:rPr>
+          <w:lang w:val="bg-BG"/>
+        </w:rPr>
+        <w:t xml:space="preserve">. Заради по-малкия си размер и по-ниската цена на имотите в платформата, </w:t>
+      </w:r>
+      <w:r>
+        <w:t>NFT</w:t>
+      </w:r>
+      <w:r>
+        <w:rPr>
+          <w:lang w:val="bg-BG"/>
+        </w:rPr>
+        <w:t xml:space="preserve"> </w:t>
+      </w:r>
+      <w:r>
+        <w:t>World</w:t>
+      </w:r>
+      <w:r>
+        <w:rPr>
+          <w:lang w:val="bg-BG"/>
+        </w:rPr>
+        <w:t xml:space="preserve"> </w:t>
+      </w:r>
+      <w:r>
+        <w:rPr>
+          <w:lang w:val="bg-BG"/>
+        </w:rPr>
+        <w:t>ще привлече хора, които нямат достатъчно капитал да закупят имот в някоя от по-големите и развити конкурентни платформи, както и хора, които за първи път влизат във „виртуален свят“.</w:t>
+      </w:r>
+    </w:p>
+    <w:p>
+      <w:pPr>
+        <w:rPr>
+          <w:lang w:val="bg-BG"/>
+        </w:rPr>
+      </w:pPr>
+    </w:p>
+    <w:p>
+      <w:pPr>
+        <w:rPr>
+          <w:b/>
+          <w:bCs/>
+          <w:lang w:val="bg-BG"/>
+        </w:rPr>
+      </w:pPr>
+      <w:r>
+        <w:rPr>
+          <w:b/>
+          <w:bCs/>
+          <w:lang w:val="bg-BG"/>
+        </w:rPr>
         <w:t>Разпределение на задачите:</w:t>
       </w:r>
     </w:p>
@@ -2608,6 +3802,7 @@
         </w:rPr>
       </w:pPr>
       <w:r>
+        <w:lastRenderedPageBreak/>
         <w:t>NFT</w:t>
       </w:r>
       <w:r>
@@ -3145,6 +4340,119 @@
     </w:lvl>
   </w:abstractNum>
   <w:abstractNum w:abstractNumId="5" w15:restartNumberingAfterBreak="0">
+    <w:nsid w:val="57B57152"/>
+    <w:multiLevelType w:val="hybridMultilevel"/>
+    <w:tmpl w:val="3B12A346"/>
+    <w:lvl w:ilvl="0" w:tplc="08090001">
+      <w:start w:val="1"/>
+      <w:numFmt w:val="bullet"/>
+      <w:lvlText w:val=""/>
+      <w:lvlJc w:val="left"/>
+      <w:pPr>
+        <w:ind w:left="720" w:hanging="360"/>
+      </w:pPr>
+      <w:rPr>
+        <w:rFonts w:ascii="Symbol" w:hAnsi="Symbol" w:hint="default"/>
+      </w:rPr>
+    </w:lvl>
+    <w:lvl w:ilvl="1" w:tplc="08090003" w:tentative="1">
+      <w:start w:val="1"/>
+      <w:numFmt w:val="bullet"/>
+      <w:lvlText w:val="o"/>
+      <w:lvlJc w:val="left"/>
+      <w:pPr>
+        <w:ind w:left="1440" w:hanging="360"/>
+      </w:pPr>
+      <w:rPr>
+        <w:rFonts w:ascii="Courier New" w:hAnsi="Courier New" w:hint="default"/>
+      </w:rPr>
+    </w:lvl>
+    <w:lvl w:ilvl="2" w:tplc="08090005" w:tentative="1">
+      <w:start w:val="1"/>
+      <w:numFmt w:val="bullet"/>
+      <w:lvlText w:val=""/>
+      <w:lvlJc w:val="left"/>
+      <w:pPr>
+        <w:ind w:left="2160" w:hanging="360"/>
+      </w:pPr>
+      <w:rPr>
+        <w:rFonts w:ascii="Wingdings" w:hAnsi="Wingdings" w:hint="default"/>
+      </w:rPr>
+    </w:lvl>
+    <w:lvl w:ilvl="3" w:tplc="08090001" w:tentative="1">
+      <w:start w:val="1"/>
+      <w:numFmt w:val="bullet"/>
+      <w:lvlText w:val=""/>
+      <w:lvlJc w:val="left"/>
+      <w:pPr>
+        <w:ind w:left="2880" w:hanging="360"/>
+      </w:pPr>
+      <w:rPr>
+        <w:rFonts w:ascii="Symbol" w:hAnsi="Symbol" w:hint="default"/>
+      </w:rPr>
+    </w:lvl>
+    <w:lvl w:ilvl="4" w:tplc="08090003" w:tentative="1">
+      <w:start w:val="1"/>
+      <w:numFmt w:val="bullet"/>
+      <w:lvlText w:val="o"/>
+      <w:lvlJc w:val="left"/>
+      <w:pPr>
+        <w:ind w:left="3600" w:hanging="360"/>
+      </w:pPr>
+      <w:rPr>
+        <w:rFonts w:ascii="Courier New" w:hAnsi="Courier New" w:hint="default"/>
+      </w:rPr>
+    </w:lvl>
+    <w:lvl w:ilvl="5" w:tplc="08090005" w:tentative="1">
+      <w:start w:val="1"/>
+      <w:numFmt w:val="bullet"/>
+      <w:lvlText w:val=""/>
+      <w:lvlJc w:val="left"/>
+      <w:pPr>
+        <w:ind w:left="4320" w:hanging="360"/>
+      </w:pPr>
+      <w:rPr>
+        <w:rFonts w:ascii="Wingdings" w:hAnsi="Wingdings" w:hint="default"/>
+      </w:rPr>
+    </w:lvl>
+    <w:lvl w:ilvl="6" w:tplc="08090001" w:tentative="1">
+      <w:start w:val="1"/>
+      <w:numFmt w:val="bullet"/>
+      <w:lvlText w:val=""/>
+      <w:lvlJc w:val="left"/>
+      <w:pPr>
+        <w:ind w:left="5040" w:hanging="360"/>
+      </w:pPr>
+      <w:rPr>
+        <w:rFonts w:ascii="Symbol" w:hAnsi="Symbol" w:hint="default"/>
+      </w:rPr>
+    </w:lvl>
+    <w:lvl w:ilvl="7" w:tplc="08090003" w:tentative="1">
+      <w:start w:val="1"/>
+      <w:numFmt w:val="bullet"/>
+      <w:lvlText w:val="o"/>
+      <w:lvlJc w:val="left"/>
+      <w:pPr>
+        <w:ind w:left="5760" w:hanging="360"/>
+      </w:pPr>
+      <w:rPr>
+        <w:rFonts w:ascii="Courier New" w:hAnsi="Courier New" w:hint="default"/>
+      </w:rPr>
+    </w:lvl>
+    <w:lvl w:ilvl="8" w:tplc="08090005" w:tentative="1">
+      <w:start w:val="1"/>
+      <w:numFmt w:val="bullet"/>
+      <w:lvlText w:val=""/>
+      <w:lvlJc w:val="left"/>
+      <w:pPr>
+        <w:ind w:left="6480" w:hanging="360"/>
+      </w:pPr>
+      <w:rPr>
+        <w:rFonts w:ascii="Wingdings" w:hAnsi="Wingdings" w:hint="default"/>
+      </w:rPr>
+    </w:lvl>
+  </w:abstractNum>
+  <w:abstractNum w:abstractNumId="6" w15:restartNumberingAfterBreak="0">
     <w:nsid w:val="5BD5368D"/>
     <w:multiLevelType w:val="hybridMultilevel"/>
     <w:tmpl w:val="F97CBAB6"/>
@@ -3230,7 +4538,7 @@
       </w:pPr>
     </w:lvl>
   </w:abstractNum>
-  <w:abstractNum w:abstractNumId="6" w15:restartNumberingAfterBreak="0">
+  <w:abstractNum w:abstractNumId="7" w15:restartNumberingAfterBreak="0">
     <w:nsid w:val="74983461"/>
     <w:multiLevelType w:val="hybridMultilevel"/>
     <w:tmpl w:val="1812DAF0"/>
@@ -3323,7 +4631,7 @@
     <w:abstractNumId w:val="4"/>
   </w:num>
   <w:num w:numId="2">
-    <w:abstractNumId w:val="6"/>
+    <w:abstractNumId w:val="7"/>
   </w:num>
   <w:num w:numId="3">
     <w:abstractNumId w:val="1"/>
@@ -3332,13 +4640,16 @@
     <w:abstractNumId w:val="0"/>
   </w:num>
   <w:num w:numId="5">
-    <w:abstractNumId w:val="5"/>
+    <w:abstractNumId w:val="6"/>
   </w:num>
   <w:num w:numId="6">
     <w:abstractNumId w:val="3"/>
   </w:num>
   <w:num w:numId="7">
     <w:abstractNumId w:val="2"/>
+  </w:num>
+  <w:num w:numId="8">
+    <w:abstractNumId w:val="5"/>
   </w:num>
 </w:numbering>
 </file>
@@ -3805,6 +5116,25 @@
       <w:lang w:eastAsia="zh-CN"/>
     </w:rPr>
   </w:style>
+  <w:style w:type="table" w:styleId="TableGrid">
+    <w:name w:val="Table Grid"/>
+    <w:basedOn w:val="TableNormal"/>
+    <w:uiPriority w:val="39"/>
+    <w:rsid w:val="006E30CE"/>
+    <w:pPr>
+      <w:spacing w:after="0" w:line="240" w:lineRule="auto"/>
+    </w:pPr>
+    <w:tblPr>
+      <w:tblBorders>
+        <w:top w:val="single" w:sz="4" w:space="0" w:color="auto"/>
+        <w:left w:val="single" w:sz="4" w:space="0" w:color="auto"/>
+        <w:bottom w:val="single" w:sz="4" w:space="0" w:color="auto"/>
+        <w:right w:val="single" w:sz="4" w:space="0" w:color="auto"/>
+        <w:insideH w:val="single" w:sz="4" w:space="0" w:color="auto"/>
+        <w:insideV w:val="single" w:sz="4" w:space="0" w:color="auto"/>
+      </w:tblBorders>
+    </w:tblPr>
+  </w:style>
 </w:styles>
 </file>
 

</xml_diff>